<commit_message>
data_to_feature() is main, return X,Y as train data, next build nn
</commit_message>
<xml_diff>
--- a/sim_GPS_tra/doc/结果分析.docx
+++ b/sim_GPS_tra/doc/结果分析.docx
@@ -26,8 +26,13 @@
         <w:t>文件通过读取对应</w:t>
       </w:r>
       <w:r>
-        <w:t>.js</w:t>
-      </w:r>
+        <w:t>.</w:t>
+      </w:r>
+      <w:proofErr w:type="spellStart"/>
+      <w:r>
+        <w:t>js</w:t>
+      </w:r>
+      <w:proofErr w:type="spellEnd"/>
       <w:r>
         <w:t>文件中的数据进行数据可视化</w:t>
       </w:r>
@@ -41,11 +46,19 @@
         <w:rPr>
           <w:rFonts w:hint="eastAsia"/>
         </w:rPr>
-        <w:t>.j</w:t>
+        <w:t>.</w:t>
+      </w:r>
+      <w:proofErr w:type="spellStart"/>
+      <w:r>
+        <w:rPr>
+          <w:rFonts w:hint="eastAsia"/>
+        </w:rPr>
+        <w:t>j</w:t>
       </w:r>
       <w:r>
         <w:t>s</w:t>
       </w:r>
+      <w:proofErr w:type="spellEnd"/>
       <w:r>
         <w:t>数据可以通过运行</w:t>
       </w:r>
@@ -76,12 +89,14 @@
         </w:rPr>
         <w:t>自动生成</w:t>
       </w:r>
+      <w:proofErr w:type="spellStart"/>
       <w:r>
         <w:rPr>
           <w:rFonts w:hint="eastAsia"/>
         </w:rPr>
         <w:t>js</w:t>
       </w:r>
+      <w:proofErr w:type="spellEnd"/>
       <w:r>
         <w:rPr>
           <w:rFonts w:hint="eastAsia"/>
@@ -107,6 +122,7 @@
         </w:rPr>
         <w:t>保证各个</w:t>
       </w:r>
+      <w:proofErr w:type="spellStart"/>
       <w:r>
         <w:rPr>
           <w:rFonts w:hint="eastAsia"/>
@@ -116,6 +132,7 @@
       <w:r>
         <w:t>_points</w:t>
       </w:r>
+      <w:proofErr w:type="spellEnd"/>
       <w:r>
         <w:t>文件的命名与原先的一致</w:t>
       </w:r>
@@ -135,12 +152,14 @@
       <w:r>
         <w:t>保证各</w:t>
       </w:r>
+      <w:proofErr w:type="spellStart"/>
       <w:r>
         <w:rPr>
           <w:rFonts w:hint="eastAsia"/>
         </w:rPr>
         <w:t>stay_points</w:t>
       </w:r>
+      <w:proofErr w:type="spellEnd"/>
       <w:r>
         <w:rPr>
           <w:rFonts w:hint="eastAsia"/>
@@ -151,8 +170,16 @@
         <w:rPr>
           <w:rFonts w:hint="eastAsia"/>
         </w:rPr>
-        <w:t>.py</w:t>
-      </w:r>
+        <w:t>.</w:t>
+      </w:r>
+      <w:proofErr w:type="spellStart"/>
+      <w:r>
+        <w:rPr>
+          <w:rFonts w:hint="eastAsia"/>
+        </w:rPr>
+        <w:t>py</w:t>
+      </w:r>
+      <w:proofErr w:type="spellEnd"/>
       <w:r>
         <w:rPr>
           <w:rFonts w:hint="eastAsia"/>
@@ -272,18 +299,50 @@
         <w:rPr>
           <w:rFonts w:hint="eastAsia"/>
         </w:rPr>
-        <w:t xml:space="preserve">pandas, numpy, </w:t>
-      </w:r>
-      <w:r>
-        <w:t>anytree, sklearn(scikit-learn)</w:t>
+        <w:t xml:space="preserve">pandas, </w:t>
+      </w:r>
+      <w:proofErr w:type="spellStart"/>
+      <w:r>
+        <w:rPr>
+          <w:rFonts w:hint="eastAsia"/>
+        </w:rPr>
+        <w:t>numpy</w:t>
+      </w:r>
+      <w:proofErr w:type="spellEnd"/>
+      <w:r>
+        <w:rPr>
+          <w:rFonts w:hint="eastAsia"/>
+        </w:rPr>
+        <w:t xml:space="preserve">, </w:t>
+      </w:r>
+      <w:proofErr w:type="spellStart"/>
+      <w:r>
+        <w:t>anytree</w:t>
+      </w:r>
+      <w:proofErr w:type="spellEnd"/>
+      <w:r>
+        <w:t xml:space="preserve">, </w:t>
+      </w:r>
+      <w:proofErr w:type="spellStart"/>
+      <w:r>
+        <w:t>sklearn</w:t>
+      </w:r>
+      <w:proofErr w:type="spellEnd"/>
+      <w:r>
+        <w:t>(</w:t>
+      </w:r>
+      <w:proofErr w:type="spellStart"/>
+      <w:r>
+        <w:t>scikit</w:t>
+      </w:r>
+      <w:proofErr w:type="spellEnd"/>
+      <w:r>
+        <w:t>-learn)</w:t>
       </w:r>
     </w:p>
     <w:p>
       <w:pPr>
         <w:ind w:firstLineChars="200" w:firstLine="420"/>
-        <w:rPr>
-          <w:rFonts w:hint="eastAsia"/>
-        </w:rPr>
       </w:pPr>
       <w:r>
         <w:t>运行</w:t>
@@ -300,6 +359,7 @@
         </w:rPr>
         <w:t>文件，将自己的</w:t>
       </w:r>
+      <w:proofErr w:type="spellStart"/>
       <w:r>
         <w:rPr>
           <w:rFonts w:hint="eastAsia"/>
@@ -309,6 +369,7 @@
       <w:r>
         <w:t>_points</w:t>
       </w:r>
+      <w:proofErr w:type="spellEnd"/>
       <w:r>
         <w:t>数据和</w:t>
       </w:r>
@@ -406,11 +467,6 @@
       </w:r>
     </w:p>
     <w:p>
-      <w:pPr>
-        <w:rPr>
-          <w:rFonts w:hint="eastAsia"/>
-        </w:rPr>
-      </w:pPr>
       <w:r>
         <w:tab/>
         <w:t>Config.py</w:t>
@@ -444,11 +500,6 @@
       </w:r>
     </w:p>
     <w:p>
-      <w:pPr>
-        <w:rPr>
-          <w:rFonts w:hint="eastAsia"/>
-        </w:rPr>
-      </w:pPr>
       <w:r>
         <w:tab/>
         <w:t xml:space="preserve">SLH-MTM.py </w:t>
@@ -479,19 +530,9 @@
       <w:pPr>
         <w:pStyle w:val="ListParagraph"/>
         <w:ind w:left="420" w:firstLineChars="0" w:firstLine="0"/>
-        <w:rPr>
-          <w:rFonts w:hint="eastAsia"/>
-        </w:rPr>
       </w:pPr>
-      <w:bookmarkStart w:id="0" w:name="_GoBack"/>
-      <w:bookmarkEnd w:id="0"/>
     </w:p>
     <w:p>
-      <w:pPr>
-        <w:rPr>
-          <w:rFonts w:hint="eastAsia"/>
-        </w:rPr>
-      </w:pPr>
       <w:r>
         <w:t>三</w:t>
       </w:r>
@@ -509,9 +550,6 @@
       <w:pPr>
         <w:pStyle w:val="ListParagraph"/>
         <w:ind w:left="420" w:firstLineChars="0" w:firstLine="0"/>
-        <w:rPr>
-          <w:rFonts w:hint="eastAsia"/>
-        </w:rPr>
       </w:pPr>
       <w:r>
         <w:rPr>
@@ -576,11 +614,6 @@
       </w:r>
     </w:p>
     <w:p>
-      <w:pPr>
-        <w:rPr>
-          <w:rFonts w:hint="eastAsia"/>
-        </w:rPr>
-      </w:pPr>
       <w:r>
         <w:rPr>
           <w:rFonts w:hint="eastAsia"/>
@@ -632,11 +665,6 @@
       </w:r>
     </w:p>
     <w:p>
-      <w:pPr>
-        <w:rPr>
-          <w:rFonts w:hint="eastAsia"/>
-        </w:rPr>
-      </w:pPr>
       <w:r>
         <w:rPr>
           <w:rFonts w:hint="eastAsia"/>
@@ -645,11 +673,6 @@
       </w:r>
     </w:p>
     <w:p>
-      <w:pPr>
-        <w:rPr>
-          <w:rFonts w:hint="eastAsia"/>
-        </w:rPr>
-      </w:pPr>
       <w:r>
         <w:rPr>
           <w:noProof/>
@@ -695,11 +718,6 @@
     <w:p/>
     <w:p/>
     <w:p>
-      <w:pPr>
-        <w:rPr>
-          <w:rFonts w:hint="eastAsia"/>
-        </w:rPr>
-      </w:pPr>
       <w:r>
         <w:rPr>
           <w:rFonts w:hint="eastAsia"/>
@@ -751,11 +769,6 @@
       </w:r>
     </w:p>
     <w:p>
-      <w:pPr>
-        <w:rPr>
-          <w:rFonts w:hint="eastAsia"/>
-        </w:rPr>
-      </w:pPr>
       <w:r>
         <w:rPr>
           <w:rFonts w:hint="eastAsia"/>
@@ -808,11 +821,6 @@
     <w:p/>
     <w:p/>
     <w:p>
-      <w:pPr>
-        <w:rPr>
-          <w:rFonts w:hint="eastAsia"/>
-        </w:rPr>
-      </w:pPr>
       <w:r>
         <w:rPr>
           <w:noProof/>
@@ -2465,11 +2473,69 @@
       </w:tr>
     </w:tbl>
     <w:p>
+      <w:r>
+        <w:rPr>
+          <w:rFonts w:hint="eastAsia"/>
+        </w:rPr>
+        <w:t>相似度问题：相似度并非一个百分比，得到的相似度，所有相似度都除以了</w:t>
+      </w:r>
+      <w:r>
+        <w:rPr>
+          <w:rFonts w:hint="eastAsia"/>
+        </w:rPr>
+        <w:t>sum(all</w:t>
+      </w:r>
+      <w:r>
+        <w:rPr>
+          <w:rFonts w:hint="eastAsia"/>
+        </w:rPr>
+        <w:t>相似度</w:t>
+      </w:r>
+      <w:r>
+        <w:rPr>
+          <w:rFonts w:hint="eastAsia"/>
+        </w:rPr>
+        <w:t xml:space="preserve">) </w:t>
+      </w:r>
+      <w:r>
+        <w:rPr>
+          <w:rFonts w:hint="eastAsia"/>
+        </w:rPr>
+        <w:t>做了下归一化。数值上只能说明他们之间哪两个轨迹更相似。</w:t>
+      </w:r>
+    </w:p>
+    <w:p>
       <w:pPr>
         <w:rPr>
           <w:rFonts w:hint="eastAsia"/>
         </w:rPr>
       </w:pPr>
+      <w:r>
+        <w:rPr>
+          <w:rFonts w:hint="eastAsia"/>
+        </w:rPr>
+        <w:t>all</w:t>
+      </w:r>
+      <w:r>
+        <w:rPr>
+          <w:rFonts w:hint="eastAsia"/>
+        </w:rPr>
+        <w:t>相似度是</w:t>
+      </w:r>
+      <w:r>
+        <w:rPr>
+          <w:rFonts w:hint="eastAsia"/>
+        </w:rPr>
+        <w:t>11.27 - 12.03</w:t>
+      </w:r>
+      <w:r>
+        <w:rPr>
+          <w:rFonts w:hint="eastAsia"/>
+        </w:rPr>
+        <w:t>之间的所有不重复排列组合</w:t>
+      </w:r>
+      <w:bookmarkStart w:id="0" w:name="_GoBack"/>
+      <w:bookmarkEnd w:id="0"/>
     </w:p>
     <w:sectPr>
       <w:pgSz w:w="11906" w:h="16838"/>
@@ -2976,6 +3042,7 @@
   <w:style w:type="character" w:default="1" w:styleId="DefaultParagraphFont">
     <w:name w:val="Default Paragraph Font"/>
     <w:uiPriority w:val="1"/>
+    <w:semiHidden/>
     <w:unhideWhenUsed/>
   </w:style>
   <w:style w:type="table" w:default="1" w:styleId="TableNormal">

</xml_diff>